<commit_message>
adding data for upload
</commit_message>
<xml_diff>
--- a/code/README.docx
+++ b/code/README.docx
@@ -63,10 +63,25 @@
         </w:numPr>
       </w:pPr>
       <w:r>
-        <w:t xml:space="preserve">WARNING: this pipeline takes a few hours to run. </w:t>
-      </w:r>
-      <w:r>
-        <w:t xml:space="preserve">The bottlenecks are b02_expand_outages, and the scripts that identify county-days exposed to outage. For testing, run on a subset! </w:t>
+        <w:t xml:space="preserve">WARNING: this pipeline takes a few hours </w:t>
+      </w:r>
+      <w:r>
+        <w:t>(2</w:t>
+      </w:r>
+      <w:r>
+        <w:t xml:space="preserve">.5) </w:t>
+      </w:r>
+      <w:r>
+        <w:t xml:space="preserve">to run. </w:t>
+      </w:r>
+      <w:r>
+        <w:t>The bottlenecks are b02_expand_outages, and the scripts that identify county-days exposed to outage</w:t>
+      </w:r>
+      <w:r>
+        <w:t xml:space="preserve"> in various ways</w:t>
+      </w:r>
+      <w:r>
+        <w:t xml:space="preserve">. For testing, run on a subset! </w:t>
       </w:r>
     </w:p>
     <w:p/>
@@ -87,13 +102,7 @@
         <w:t>a00_define_continguous_US: this produces some data files that we need to run the rest of the pipeline</w:t>
       </w:r>
       <w:r>
-        <w:t xml:space="preserve">. </w:t>
-      </w:r>
-      <w:r>
-        <w:t xml:space="preserve">This script creates files that have </w:t>
-      </w:r>
-      <w:r>
-        <w:t xml:space="preserve"> </w:t>
+        <w:t xml:space="preserve">. This script creates files that have  </w:t>
       </w:r>
     </w:p>
     <w:p>
@@ -159,21 +168,12 @@
         <w:t>1</w:t>
       </w:r>
       <w:r>
-        <w:t>_find_eia_state_customers:</w:t>
-      </w:r>
-      <w:r>
-        <w:t xml:space="preserve"> This script estimates the number of electrical customers by</w:t>
+        <w:t>_find_eia_state_customers: This script estimates the number of electrical customers by state using the EIA data, so eventually we can generate county electrical customer estimates</w:t>
       </w:r>
       <w:r>
         <w:t xml:space="preserve"> </w:t>
       </w:r>
       <w:r>
-        <w:t>state using the EIA data, so eventually we can generate county electrical customer estimates</w:t>
-      </w:r>
-      <w:r>
-        <w:t xml:space="preserve"> </w:t>
-      </w:r>
-      <w:r>
         <w:t>and coverage information</w:t>
       </w:r>
       <w:r>
@@ -186,10 +186,7 @@
         <w:t>a02_</w:t>
       </w:r>
       <w:r>
-        <w:t xml:space="preserve">get_county_census_cust_est: </w:t>
-      </w:r>
-      <w:r>
-        <w:t>This script uses census data to find the number of</w:t>
+        <w:t>get_county_census_cust_est: This script uses census data to find the number of</w:t>
       </w:r>
       <w:r>
         <w:t xml:space="preserve"> </w:t>
@@ -266,10 +263,7 @@
     <w:p/>
     <w:p>
       <w:r>
-        <w:t xml:space="preserve">b02_expand_to_hourly: </w:t>
-      </w:r>
-      <w:r>
-        <w:t>This script expands power outage data into a time series, from its raw</w:t>
+        <w:t>b02_expand_to_hourly: This script expands power outage data into a time series, from its raw</w:t>
       </w:r>
       <w:r>
         <w:t xml:space="preserve"> </w:t>
@@ -293,10 +287,7 @@
     <w:p/>
     <w:p>
       <w:r>
-        <w:t>b03_attach_denoms: This script j</w:t>
-      </w:r>
-      <w:r>
-        <w:t>oin</w:t>
+        <w:t>b03_attach_denoms: This script join</w:t>
       </w:r>
       <w:r>
         <w:t>s</w:t>

</xml_diff>